<commit_message>
Subidas versiones finales de todos los documentos.
</commit_message>
<xml_diff>
--- a/GR2-SITU-Cierre-PHD-1_0.docx
+++ b/GR2-SITU-Cierre-PHD-1_0.docx
@@ -1001,8 +1001,6 @@
             <w:r>
               <w:t xml:space="preserve"> importantes de la vida del proyecto.</w:t>
             </w:r>
-            <w:bookmarkStart w:id="1" w:name="_GoBack"/>
-            <w:bookmarkEnd w:id="1"/>
           </w:p>
         </w:tc>
       </w:tr>
@@ -1826,7 +1824,13 @@
         <w:t xml:space="preserve">El Documento de Historia del Proyecto </w:t>
       </w:r>
       <w:r>
-        <w:t>recoge los eventos mas importantes de la vida del proyecto. Es una recopilación que recuerda los objetivos, las personas involucradas y repasa la gestión del proyecto en todos los planos, entre ellos el económico.</w:t>
+        <w:t>recoge los eventos m</w:t>
+      </w:r>
+      <w:r>
+        <w:t>á</w:t>
+      </w:r>
+      <w:r>
+        <w:t>s importantes de la vida del proyecto. Es una recopilación que recuerda los objetivos, las personas involucradas y repasa la gestión del proyecto en todos los planos, entre ellos el económico.</w:t>
       </w:r>
     </w:p>
     <w:p>
@@ -7487,27 +7491,27 @@
       <w:pPr>
         <w:pStyle w:val="Ttulo1"/>
       </w:pPr>
-      <w:bookmarkStart w:id="2" w:name="_Toc483171496"/>
-      <w:bookmarkStart w:id="3" w:name="_Toc513306041"/>
+      <w:bookmarkStart w:id="1" w:name="_Toc483171496"/>
+      <w:bookmarkStart w:id="2" w:name="_Toc513306041"/>
       <w:r>
         <w:lastRenderedPageBreak/>
         <w:t>Descripción del Proyecto</w:t>
       </w:r>
+      <w:bookmarkEnd w:id="1"/>
       <w:bookmarkEnd w:id="2"/>
-      <w:bookmarkEnd w:id="3"/>
     </w:p>
     <w:p>
       <w:pPr>
         <w:pStyle w:val="Ttulo2"/>
         <w:ind w:left="578" w:hanging="578"/>
       </w:pPr>
-      <w:bookmarkStart w:id="4" w:name="_Toc483171497"/>
-      <w:bookmarkStart w:id="5" w:name="_Toc513306042"/>
+      <w:bookmarkStart w:id="3" w:name="_Toc483171497"/>
+      <w:bookmarkStart w:id="4" w:name="_Toc513306042"/>
       <w:r>
         <w:t>Objetivos del Proyecto</w:t>
       </w:r>
+      <w:bookmarkEnd w:id="3"/>
       <w:bookmarkEnd w:id="4"/>
-      <w:bookmarkEnd w:id="5"/>
     </w:p>
     <w:p>
       <w:r>
@@ -7579,25 +7583,25 @@
         <w:pStyle w:val="Ttulo2"/>
         <w:ind w:left="578" w:hanging="578"/>
       </w:pPr>
-      <w:bookmarkStart w:id="6" w:name="_Toc483171498"/>
-      <w:bookmarkStart w:id="7" w:name="_Toc513306043"/>
+      <w:bookmarkStart w:id="5" w:name="_Toc483171498"/>
+      <w:bookmarkStart w:id="6" w:name="_Toc513306043"/>
       <w:r>
         <w:t>Personas Involucradas</w:t>
       </w:r>
+      <w:bookmarkEnd w:id="5"/>
       <w:bookmarkEnd w:id="6"/>
-      <w:bookmarkEnd w:id="7"/>
     </w:p>
     <w:p>
       <w:pPr>
         <w:pStyle w:val="Ttulo3"/>
       </w:pPr>
-      <w:bookmarkStart w:id="8" w:name="_Toc483171499"/>
-      <w:bookmarkStart w:id="9" w:name="_Toc513306044"/>
+      <w:bookmarkStart w:id="7" w:name="_Toc483171499"/>
+      <w:bookmarkStart w:id="8" w:name="_Toc513306044"/>
       <w:r>
         <w:t>Contratista</w:t>
       </w:r>
+      <w:bookmarkEnd w:id="7"/>
       <w:bookmarkEnd w:id="8"/>
-      <w:bookmarkEnd w:id="9"/>
     </w:p>
     <w:p>
       <w:r>
@@ -7608,13 +7612,13 @@
       <w:pPr>
         <w:pStyle w:val="Ttulo3"/>
       </w:pPr>
-      <w:bookmarkStart w:id="10" w:name="_Toc483171500"/>
-      <w:bookmarkStart w:id="11" w:name="_Toc513306045"/>
+      <w:bookmarkStart w:id="9" w:name="_Toc483171500"/>
+      <w:bookmarkStart w:id="10" w:name="_Toc513306045"/>
       <w:r>
         <w:t>Desarrollador</w:t>
       </w:r>
+      <w:bookmarkEnd w:id="9"/>
       <w:bookmarkEnd w:id="10"/>
-      <w:bookmarkEnd w:id="11"/>
     </w:p>
     <w:p>
       <w:r>
@@ -7625,13 +7629,13 @@
       <w:pPr>
         <w:pStyle w:val="Ttulo3"/>
       </w:pPr>
-      <w:bookmarkStart w:id="12" w:name="_Toc483171501"/>
-      <w:bookmarkStart w:id="13" w:name="_Toc513306046"/>
+      <w:bookmarkStart w:id="11" w:name="_Toc483171501"/>
+      <w:bookmarkStart w:id="12" w:name="_Toc513306046"/>
       <w:r>
         <w:t>Usuarios</w:t>
       </w:r>
+      <w:bookmarkEnd w:id="11"/>
       <w:bookmarkEnd w:id="12"/>
-      <w:bookmarkEnd w:id="13"/>
     </w:p>
     <w:p>
       <w:r>
@@ -7660,14 +7664,14 @@
         <w:pStyle w:val="Ttulo2"/>
         <w:ind w:left="578" w:hanging="578"/>
       </w:pPr>
-      <w:bookmarkStart w:id="14" w:name="_Toc483171502"/>
-      <w:bookmarkStart w:id="15" w:name="_Toc513306047"/>
+      <w:bookmarkStart w:id="13" w:name="_Toc483171502"/>
+      <w:bookmarkStart w:id="14" w:name="_Toc513306047"/>
       <w:r>
         <w:lastRenderedPageBreak/>
         <w:t>Entregables del proyecto</w:t>
       </w:r>
+      <w:bookmarkEnd w:id="13"/>
       <w:bookmarkEnd w:id="14"/>
-      <w:bookmarkEnd w:id="15"/>
     </w:p>
     <w:p>
       <w:pPr>
@@ -8409,7 +8413,7 @@
       <w:r>
         <w:fldChar w:fldCharType="separate"/>
       </w:r>
-      <w:bookmarkStart w:id="16" w:name="_Toc513306028"/>
+      <w:bookmarkStart w:id="15" w:name="_Toc513306028"/>
       <w:r>
         <w:rPr>
           <w:noProof/>
@@ -8425,7 +8429,7 @@
       <w:r>
         <w:t xml:space="preserve"> - Entregables</w:t>
       </w:r>
-      <w:bookmarkEnd w:id="16"/>
+      <w:bookmarkEnd w:id="15"/>
     </w:p>
     <w:p>
       <w:r>
@@ -8926,14 +8930,14 @@
         <w:pStyle w:val="Ttulo2"/>
         <w:ind w:left="578" w:hanging="578"/>
       </w:pPr>
-      <w:bookmarkStart w:id="17" w:name="_Toc483171503"/>
-      <w:bookmarkStart w:id="18" w:name="_Toc513306048"/>
+      <w:bookmarkStart w:id="16" w:name="_Toc483171503"/>
+      <w:bookmarkStart w:id="17" w:name="_Toc513306048"/>
       <w:r>
         <w:lastRenderedPageBreak/>
         <w:t>Tamaño del software y esfuerzo de desarrollo</w:t>
       </w:r>
+      <w:bookmarkEnd w:id="16"/>
       <w:bookmarkEnd w:id="17"/>
-      <w:bookmarkEnd w:id="18"/>
     </w:p>
     <w:p>
       <w:r>
@@ -9181,7 +9185,7 @@
       <w:r>
         <w:fldChar w:fldCharType="separate"/>
       </w:r>
-      <w:bookmarkStart w:id="19" w:name="_Toc513306029"/>
+      <w:bookmarkStart w:id="18" w:name="_Toc513306029"/>
       <w:r>
         <w:rPr>
           <w:noProof/>
@@ -9197,22 +9201,22 @@
       <w:r>
         <w:t xml:space="preserve"> - Esfuerzo por Rol</w:t>
       </w:r>
-      <w:bookmarkEnd w:id="19"/>
+      <w:bookmarkEnd w:id="18"/>
     </w:p>
     <w:p>
       <w:pPr>
         <w:pStyle w:val="Ttulo2"/>
         <w:ind w:left="578" w:hanging="578"/>
       </w:pPr>
-      <w:bookmarkStart w:id="20" w:name="_Toc476080865"/>
-      <w:bookmarkStart w:id="21" w:name="_Toc483171504"/>
-      <w:bookmarkStart w:id="22" w:name="_Toc513306049"/>
+      <w:bookmarkStart w:id="19" w:name="_Toc476080865"/>
+      <w:bookmarkStart w:id="20" w:name="_Toc483171504"/>
+      <w:bookmarkStart w:id="21" w:name="_Toc513306049"/>
       <w:r>
         <w:t>Ciclo de vida</w:t>
       </w:r>
+      <w:bookmarkEnd w:id="19"/>
       <w:bookmarkEnd w:id="20"/>
       <w:bookmarkEnd w:id="21"/>
-      <w:bookmarkEnd w:id="22"/>
     </w:p>
     <w:p>
       <w:r>
@@ -9293,13 +9297,13 @@
         <w:pStyle w:val="Ttulo2"/>
         <w:ind w:left="578" w:hanging="578"/>
       </w:pPr>
-      <w:bookmarkStart w:id="23" w:name="_Toc483171505"/>
-      <w:bookmarkStart w:id="24" w:name="_Toc513306050"/>
+      <w:bookmarkStart w:id="22" w:name="_Toc483171505"/>
+      <w:bookmarkStart w:id="23" w:name="_Toc513306050"/>
       <w:r>
         <w:t>Hitos importantes</w:t>
       </w:r>
+      <w:bookmarkEnd w:id="22"/>
       <w:bookmarkEnd w:id="23"/>
-      <w:bookmarkEnd w:id="24"/>
     </w:p>
     <w:p>
       <w:r>
@@ -9692,7 +9696,7 @@
       <w:r>
         <w:fldChar w:fldCharType="separate"/>
       </w:r>
-      <w:bookmarkStart w:id="25" w:name="_Toc513306030"/>
+      <w:bookmarkStart w:id="24" w:name="_Toc513306030"/>
       <w:r>
         <w:rPr>
           <w:noProof/>
@@ -9708,34 +9712,34 @@
       <w:r>
         <w:t xml:space="preserve"> – Hitos</w:t>
       </w:r>
-      <w:bookmarkEnd w:id="25"/>
+      <w:bookmarkEnd w:id="24"/>
     </w:p>
     <w:p/>
     <w:p>
       <w:pPr>
         <w:pStyle w:val="Ttulo1"/>
       </w:pPr>
-      <w:bookmarkStart w:id="26" w:name="_Toc483171506"/>
-      <w:bookmarkStart w:id="27" w:name="_Toc513306051"/>
+      <w:bookmarkStart w:id="25" w:name="_Toc483171506"/>
+      <w:bookmarkStart w:id="26" w:name="_Toc513306051"/>
       <w:r>
         <w:lastRenderedPageBreak/>
         <w:t>Gestión del Proyecto</w:t>
       </w:r>
+      <w:bookmarkEnd w:id="25"/>
       <w:bookmarkEnd w:id="26"/>
-      <w:bookmarkEnd w:id="27"/>
     </w:p>
     <w:p>
       <w:pPr>
         <w:pStyle w:val="Ttulo2"/>
         <w:ind w:left="578" w:hanging="578"/>
       </w:pPr>
-      <w:bookmarkStart w:id="28" w:name="_Toc483171507"/>
-      <w:bookmarkStart w:id="29" w:name="_Toc513306052"/>
+      <w:bookmarkStart w:id="27" w:name="_Toc483171507"/>
+      <w:bookmarkStart w:id="28" w:name="_Toc513306052"/>
       <w:r>
         <w:t>Enfoque contractual</w:t>
       </w:r>
+      <w:bookmarkEnd w:id="27"/>
       <w:bookmarkEnd w:id="28"/>
-      <w:bookmarkEnd w:id="29"/>
     </w:p>
     <w:p>
       <w:r>
@@ -10132,7 +10136,7 @@
       <w:r>
         <w:fldChar w:fldCharType="separate"/>
       </w:r>
-      <w:bookmarkStart w:id="30" w:name="_Toc513306031"/>
+      <w:bookmarkStart w:id="29" w:name="_Toc513306031"/>
       <w:r>
         <w:rPr>
           <w:noProof/>
@@ -10148,34 +10152,34 @@
       <w:r>
         <w:t xml:space="preserve"> - Desglose de Costes</w:t>
       </w:r>
-      <w:bookmarkEnd w:id="30"/>
+      <w:bookmarkEnd w:id="29"/>
     </w:p>
     <w:p>
       <w:pPr>
         <w:pStyle w:val="Ttulo2"/>
         <w:ind w:left="578" w:hanging="578"/>
       </w:pPr>
-      <w:bookmarkStart w:id="31" w:name="_Toc483171508"/>
-      <w:bookmarkStart w:id="32" w:name="_Toc513306053"/>
+      <w:bookmarkStart w:id="30" w:name="_Toc483171508"/>
+      <w:bookmarkStart w:id="31" w:name="_Toc513306053"/>
       <w:r>
         <w:t>Organización del Proyecto</w:t>
       </w:r>
+      <w:bookmarkEnd w:id="30"/>
       <w:bookmarkEnd w:id="31"/>
-      <w:bookmarkEnd w:id="32"/>
     </w:p>
     <w:p>
       <w:pPr>
         <w:pStyle w:val="Ttulo3"/>
       </w:pPr>
-      <w:bookmarkStart w:id="33" w:name="_Toc476080871"/>
-      <w:bookmarkStart w:id="34" w:name="_Toc483171509"/>
-      <w:bookmarkStart w:id="35" w:name="_Toc513306054"/>
+      <w:bookmarkStart w:id="32" w:name="_Toc476080871"/>
+      <w:bookmarkStart w:id="33" w:name="_Toc483171509"/>
+      <w:bookmarkStart w:id="34" w:name="_Toc513306054"/>
       <w:r>
         <w:t>Modelo de proceso</w:t>
       </w:r>
+      <w:bookmarkEnd w:id="32"/>
       <w:bookmarkEnd w:id="33"/>
       <w:bookmarkEnd w:id="34"/>
-      <w:bookmarkEnd w:id="35"/>
     </w:p>
     <w:p>
       <w:r>
@@ -10280,8 +10284,8 @@
         </w:rPr>
         <w:fldChar w:fldCharType="separate"/>
       </w:r>
-      <w:bookmarkStart w:id="36" w:name="_Toc505528160"/>
-      <w:bookmarkStart w:id="37" w:name="_Toc513306016"/>
+      <w:bookmarkStart w:id="35" w:name="_Toc505528160"/>
+      <w:bookmarkStart w:id="36" w:name="_Toc513306016"/>
       <w:r>
         <w:rPr>
           <w:rFonts w:eastAsia="Times New Roman" w:cs="Times New Roman"/>
@@ -10300,24 +10304,24 @@
       <w:r>
         <w:t xml:space="preserve"> Fases / Entregables</w:t>
       </w:r>
+      <w:bookmarkEnd w:id="35"/>
       <w:bookmarkEnd w:id="36"/>
-      <w:bookmarkEnd w:id="37"/>
     </w:p>
     <w:p/>
     <w:p>
       <w:pPr>
         <w:pStyle w:val="Ttulo3"/>
       </w:pPr>
-      <w:bookmarkStart w:id="38" w:name="_Toc476080872"/>
-      <w:bookmarkStart w:id="39" w:name="_Toc483171510"/>
-      <w:bookmarkStart w:id="40" w:name="_Toc513306055"/>
+      <w:bookmarkStart w:id="37" w:name="_Toc476080872"/>
+      <w:bookmarkStart w:id="38" w:name="_Toc483171510"/>
+      <w:bookmarkStart w:id="39" w:name="_Toc513306055"/>
       <w:r>
         <w:lastRenderedPageBreak/>
         <w:t>Estructura organizacional del equipo</w:t>
       </w:r>
+      <w:bookmarkEnd w:id="37"/>
       <w:bookmarkEnd w:id="38"/>
       <w:bookmarkEnd w:id="39"/>
-      <w:bookmarkEnd w:id="40"/>
     </w:p>
     <w:p>
       <w:pPr>
@@ -10411,8 +10415,8 @@
         </w:rPr>
         <w:fldChar w:fldCharType="separate"/>
       </w:r>
-      <w:bookmarkStart w:id="41" w:name="_Toc505528161"/>
-      <w:bookmarkStart w:id="42" w:name="_Toc513306017"/>
+      <w:bookmarkStart w:id="40" w:name="_Toc505528161"/>
+      <w:bookmarkStart w:id="41" w:name="_Toc513306017"/>
       <w:r>
         <w:rPr>
           <w:rFonts w:eastAsia="Times New Roman" w:cs="Times New Roman"/>
@@ -10431,8 +10435,8 @@
       <w:r>
         <w:t xml:space="preserve"> Organigrama del Equipo</w:t>
       </w:r>
+      <w:bookmarkEnd w:id="40"/>
       <w:bookmarkEnd w:id="41"/>
-      <w:bookmarkEnd w:id="42"/>
     </w:p>
     <w:p/>
     <w:p>
@@ -10445,15 +10449,15 @@
       <w:pPr>
         <w:pStyle w:val="Ttulo3"/>
       </w:pPr>
-      <w:bookmarkStart w:id="43" w:name="_Toc476080873"/>
-      <w:bookmarkStart w:id="44" w:name="_Toc483171511"/>
-      <w:bookmarkStart w:id="45" w:name="_Toc513306056"/>
+      <w:bookmarkStart w:id="42" w:name="_Toc476080873"/>
+      <w:bookmarkStart w:id="43" w:name="_Toc483171511"/>
+      <w:bookmarkStart w:id="44" w:name="_Toc513306056"/>
       <w:r>
         <w:t>Fronteras organizativas e interfaces</w:t>
       </w:r>
+      <w:bookmarkEnd w:id="42"/>
       <w:bookmarkEnd w:id="43"/>
       <w:bookmarkEnd w:id="44"/>
-      <w:bookmarkEnd w:id="45"/>
     </w:p>
     <w:p>
       <w:r>
@@ -10480,76 +10484,82 @@
       <w:pPr>
         <w:pStyle w:val="Ttulo3"/>
       </w:pPr>
-      <w:bookmarkStart w:id="46" w:name="_Toc476080874"/>
-      <w:bookmarkStart w:id="47" w:name="_Toc483171512"/>
-      <w:bookmarkStart w:id="48" w:name="_Toc513306057"/>
+      <w:bookmarkStart w:id="45" w:name="_Toc476080874"/>
+      <w:bookmarkStart w:id="46" w:name="_Toc483171512"/>
+      <w:bookmarkStart w:id="47" w:name="_Toc513306057"/>
       <w:r>
         <w:t>Responsabilidades del proyecto</w:t>
       </w:r>
+      <w:bookmarkEnd w:id="45"/>
       <w:bookmarkEnd w:id="46"/>
       <w:bookmarkEnd w:id="47"/>
+    </w:p>
+    <w:p>
+      <w:r>
+        <w:t>A continuación, listamos los distintos roles que se incluyen en el equipo de trabajo de UniLink para el proyecto SITU, además explicamos las responsabilidades principales de cada uno de los roles, así como sus tareas y sus entregables.</w:t>
+      </w:r>
+    </w:p>
+    <w:p>
+      <w:pPr>
+        <w:pStyle w:val="Ttulo4"/>
+      </w:pPr>
+      <w:bookmarkStart w:id="48" w:name="_Toc476080875"/>
+      <w:r>
+        <w:lastRenderedPageBreak/>
+        <w:t>Jefe de proyecto</w:t>
+      </w:r>
       <w:bookmarkEnd w:id="48"/>
     </w:p>
     <w:p>
       <w:r>
-        <w:t>A continuación, listamos los distintos roles que se incluyen en el equipo de trabajo de UniLink para el proyecto SITU, además explicamos las responsabilidades principales de cada uno de los roles, así como sus tareas y sus entregables.</w:t>
+        <w:t>Se destaca como la figura clave en la planificación, ejecución y control del proyecto y es el motor que ha de impulsar el avance de este a través de la toma de decisiones que lleve a la consecución de los diferentes objetivos.</w:t>
       </w:r>
     </w:p>
     <w:p>
+      <w:r>
+        <w:t>Ha hecho de enlace entre la UFV y UniLink, y ha sido el contacto de la UFV para cualquier consulta o comunicación requerida sobre el proyecto. Además, el Jefe de Proyecto se ha encargado de entregar todos los productos entregables del proyecto a la UFV, así como de participar en las diferentes reuniones que se han hecho con el cliente, tanto a nivel técnico como a nivel burocrático.</w:t>
+      </w:r>
+    </w:p>
+    <w:p>
+      <w:r>
+        <w:t xml:space="preserve">Ha sido el encargado de elaborar el Plan de Gestión del Proyecto de Software (SPMP) así como del Informe de Seguimiento (INF) o de los Documentos de Historia del Proyecto (PHD) o de Transferencia del Software (STD). </w:t>
+      </w:r>
+      <w:r>
+        <w:t>Se ha encargado también d</w:t>
+      </w:r>
+      <w:r>
+        <w:t>e revisar cualquier otro entregable.</w:t>
+      </w:r>
+    </w:p>
+    <w:p>
       <w:pPr>
         <w:pStyle w:val="Ttulo4"/>
       </w:pPr>
-      <w:bookmarkStart w:id="49" w:name="_Toc476080875"/>
-      <w:r>
-        <w:lastRenderedPageBreak/>
-        <w:t>Jefe de proyecto</w:t>
+      <w:bookmarkStart w:id="49" w:name="_Toc476080876"/>
+      <w:r>
+        <w:t>Analista</w:t>
       </w:r>
       <w:bookmarkEnd w:id="49"/>
     </w:p>
     <w:p>
       <w:r>
-        <w:t>Se destaca como la figura clave en la planificación, ejecución y control del proyecto y es el motor que ha de impulsar el avance de este a través de la toma de decisiones que lleve a la consecución de los diferentes objetivos.</w:t>
+        <w:t>Ha sido el responsable de analizar y definir de forma clara cuál es el problema que tiene el cliente para poder darle una solución ajustada y precisa de lo que necesita. Esta definición de la solución se consigue a través de la toma de requisitos con el cliente, por lo que él ha sido el encargado de participar en las reuniones necesarias para efectuar una toma de requisitos adecuada. Además, ha se ha encargado de diseñar y codificar el producto de software resultante de la especificación de este.</w:t>
       </w:r>
     </w:p>
     <w:p>
       <w:r>
-        <w:t>Ha hecho de enlace entre la UFV y UniLink, y ha sido el contacto de la UFV para cualquier consulta o comunicación requerida sobre el proyecto. Además, el Jefe de Proyecto se ha encargado de entregar todos los productos entregables del proyecto a la UFV, así como de participar en las diferentes reuniones que se han hecho con el cliente, tanto a nivel técnico como a nivel burocrático.</w:t>
+        <w:t>Ha participado en las sesiones de toma de requisitos en las instalaciones de la UFV y es ha sido el responsable de elaborar el Documento de Requisitos de Usuario.</w:t>
       </w:r>
     </w:p>
     <w:p>
-      <w:r>
-        <w:t>Ha sido el encargado de elaborar el Plan de Gestión del Proyecto de Software (SPMP) así como del Informe de Seguimiento (INF) o de los Documentos de Historia del Proyecto (PHD) o de Transferencia del Software (STD). En este proyecto en concreto también se ha encargado de rellenar el Documento de Verificación del Software (SVR) así como de revisar cualquier otro entregable.</w:t>
-      </w:r>
-    </w:p>
-    <w:p>
       <w:pPr>
         <w:pStyle w:val="Ttulo4"/>
       </w:pPr>
-      <w:bookmarkStart w:id="50" w:name="_Toc476080876"/>
-      <w:r>
-        <w:t>Analista</w:t>
+      <w:bookmarkStart w:id="50" w:name="_Toc476080877"/>
+      <w:r>
+        <w:t xml:space="preserve">Encargado de </w:t>
       </w:r>
       <w:bookmarkEnd w:id="50"/>
-    </w:p>
-    <w:p>
-      <w:r>
-        <w:t>Ha sido el responsable de analizar y definir de forma clara cuál es el problema que tiene el cliente para poder darle una solución ajustada y precisa de lo que necesita. Esta definición de la solución se consigue a través de la toma de requisitos con el cliente, por lo que él ha sido el encargado de participar en las reuniones necesarias para efectuar una toma de requisitos adecuada. Además, ha se ha encargado de diseñar y codificar el producto de software resultante de la especificación de este.</w:t>
-      </w:r>
-    </w:p>
-    <w:p>
-      <w:r>
-        <w:t>Ha participado en las sesiones de toma de requisitos en las instalaciones de la UFV y es ha sido el responsable de elaborar el Documento de Requisitos de Usuario.</w:t>
-      </w:r>
-    </w:p>
-    <w:p>
-      <w:pPr>
-        <w:pStyle w:val="Ttulo4"/>
-      </w:pPr>
-      <w:bookmarkStart w:id="51" w:name="_Toc476080877"/>
-      <w:r>
-        <w:t xml:space="preserve">Encargado de </w:t>
-      </w:r>
-      <w:bookmarkEnd w:id="51"/>
       <w:r>
         <w:t>configuración</w:t>
       </w:r>
@@ -10607,60 +10617,60 @@
       <w:pPr>
         <w:pStyle w:val="Ttulo4"/>
       </w:pPr>
-      <w:bookmarkStart w:id="52" w:name="_Toc476080878"/>
+      <w:bookmarkStart w:id="51" w:name="_Toc476080878"/>
       <w:r>
         <w:t>Encargado de pruebas</w:t>
+      </w:r>
+      <w:bookmarkEnd w:id="51"/>
+    </w:p>
+    <w:p>
+      <w:r>
+        <w:t>Ha sido el encargado de la verificación y validación del software una vez codificado. Para ello ha determinado una serie de pruebas que han acreditado su correcta funcionalidad, así como la satisfacción de los requisitos de usuario.</w:t>
+      </w:r>
+    </w:p>
+    <w:p>
+      <w:r>
+        <w:lastRenderedPageBreak/>
+        <w:t>El Responsable de Pruebas ha sido el encargado de elaborar las Pruebas Unitarias, las Pruebas de Sistema, las Pruebas de Integración y las Pruebas de Aceptación.</w:t>
+      </w:r>
+    </w:p>
+    <w:p>
+      <w:r>
+        <w:t>Ha sido el encargado de elaborar el Plan de Verificación y Validación del Software.</w:t>
+      </w:r>
+    </w:p>
+    <w:p>
+      <w:pPr>
+        <w:pStyle w:val="Ttulo4"/>
+      </w:pPr>
+      <w:bookmarkStart w:id="52" w:name="_Toc476080880"/>
+      <w:r>
+        <w:t>Programador</w:t>
       </w:r>
       <w:bookmarkEnd w:id="52"/>
     </w:p>
     <w:p>
       <w:r>
-        <w:t>Ha sido el encargado de la verificación y validación del software una vez codificado. Para ello ha determinado una serie de pruebas que han acreditado su correcta funcionalidad, así como la satisfacción de los requisitos de usuario.</w:t>
+        <w:t>Ha sido el encargado de ayudar al Analista a codificar el Software. Una vez realizadas las pruebas el programador también ha sido el encargado de realizar las modificaciones necesarias para su buen funcionamiento. Otra de sus responsabilidades principales ha sido la revisión, optimización y documentación de código.</w:t>
       </w:r>
     </w:p>
     <w:p>
       <w:r>
-        <w:lastRenderedPageBreak/>
-        <w:t>El Responsable de Pruebas ha sido el encargado de elaborar las Pruebas Unitarias, las Pruebas de Sistema, las Pruebas de Integración y las Pruebas de Aceptación.</w:t>
+        <w:t>Ha sido el encargado de hacer el Código (CODE).</w:t>
       </w:r>
     </w:p>
     <w:p>
-      <w:r>
-        <w:t>Ha sido el encargado de elaborar el Plan de Verificación y Validación del Software.</w:t>
-      </w:r>
-    </w:p>
-    <w:p>
-      <w:pPr>
-        <w:pStyle w:val="Ttulo4"/>
-      </w:pPr>
-      <w:bookmarkStart w:id="53" w:name="_Toc476080880"/>
-      <w:r>
-        <w:t>Programador</w:t>
-      </w:r>
-      <w:bookmarkEnd w:id="53"/>
-    </w:p>
-    <w:p>
-      <w:r>
-        <w:t>Ha sido el encargado de ayudar al Analista a codificar el Software. Una vez realizadas las pruebas el programador también ha sido el encargado de realizar las modificaciones necesarias para su buen funcionamiento. Otra de sus responsabilidades principales ha sido la revisión, optimización y documentación de código.</w:t>
-      </w:r>
-    </w:p>
-    <w:p>
-      <w:r>
-        <w:t>Ha sido el encargado de hacer el Código (CODE).</w:t>
-      </w:r>
-    </w:p>
-    <w:p>
       <w:pPr>
         <w:pStyle w:val="Ttulo2"/>
         <w:ind w:left="578" w:hanging="578"/>
       </w:pPr>
-      <w:bookmarkStart w:id="54" w:name="_Toc483171513"/>
-      <w:bookmarkStart w:id="55" w:name="_Toc513306058"/>
+      <w:bookmarkStart w:id="53" w:name="_Toc483171513"/>
+      <w:bookmarkStart w:id="54" w:name="_Toc513306058"/>
       <w:r>
         <w:t>Métodos y herramientas</w:t>
       </w:r>
+      <w:bookmarkEnd w:id="53"/>
       <w:bookmarkEnd w:id="54"/>
-      <w:bookmarkEnd w:id="55"/>
     </w:p>
     <w:p>
       <w:r>
@@ -10887,27 +10897,27 @@
         <w:pStyle w:val="Ttulo2"/>
         <w:ind w:left="578" w:hanging="578"/>
       </w:pPr>
-      <w:bookmarkStart w:id="56" w:name="_Toc483171514"/>
-      <w:bookmarkStart w:id="57" w:name="_Toc513306059"/>
+      <w:bookmarkStart w:id="55" w:name="_Toc483171514"/>
+      <w:bookmarkStart w:id="56" w:name="_Toc513306059"/>
       <w:r>
         <w:lastRenderedPageBreak/>
         <w:t>Planificación</w:t>
       </w:r>
+      <w:bookmarkEnd w:id="55"/>
       <w:bookmarkEnd w:id="56"/>
-      <w:bookmarkEnd w:id="57"/>
     </w:p>
     <w:p>
       <w:pPr>
         <w:pStyle w:val="Ttulo3"/>
         <w:jc w:val="left"/>
       </w:pPr>
-      <w:bookmarkStart w:id="58" w:name="_Toc483171515"/>
-      <w:bookmarkStart w:id="59" w:name="_Toc513306060"/>
+      <w:bookmarkStart w:id="57" w:name="_Toc483171515"/>
+      <w:bookmarkStart w:id="58" w:name="_Toc513306060"/>
       <w:r>
         <w:t>Paquetes de trabajo</w:t>
       </w:r>
+      <w:bookmarkEnd w:id="57"/>
       <w:bookmarkEnd w:id="58"/>
-      <w:bookmarkEnd w:id="59"/>
     </w:p>
     <w:tbl>
       <w:tblPr>
@@ -12089,7 +12099,7 @@
       <w:r>
         <w:fldChar w:fldCharType="separate"/>
       </w:r>
-      <w:bookmarkStart w:id="60" w:name="_Toc513306032"/>
+      <w:bookmarkStart w:id="59" w:name="_Toc513306032"/>
       <w:r>
         <w:rPr>
           <w:noProof/>
@@ -12105,7 +12115,7 @@
       <w:r>
         <w:t xml:space="preserve"> – Paquete de Trabajo 1</w:t>
       </w:r>
-      <w:bookmarkEnd w:id="60"/>
+      <w:bookmarkEnd w:id="59"/>
     </w:p>
     <w:tbl>
       <w:tblPr>
@@ -14866,7 +14876,7 @@
       <w:r>
         <w:fldChar w:fldCharType="separate"/>
       </w:r>
-      <w:bookmarkStart w:id="61" w:name="_Toc513306033"/>
+      <w:bookmarkStart w:id="60" w:name="_Toc513306033"/>
       <w:r>
         <w:rPr>
           <w:noProof/>
@@ -14882,7 +14892,7 @@
       <w:r>
         <w:t xml:space="preserve"> - Paquete de Trabajo 2</w:t>
       </w:r>
-      <w:bookmarkEnd w:id="61"/>
+      <w:bookmarkEnd w:id="60"/>
     </w:p>
     <w:tbl>
       <w:tblPr>
@@ -17249,7 +17259,7 @@
       <w:r>
         <w:fldChar w:fldCharType="separate"/>
       </w:r>
-      <w:bookmarkStart w:id="62" w:name="_Toc513306034"/>
+      <w:bookmarkStart w:id="61" w:name="_Toc513306034"/>
       <w:r>
         <w:rPr>
           <w:noProof/>
@@ -17271,7 +17281,7 @@
       <w:r>
         <w:t>3</w:t>
       </w:r>
-      <w:bookmarkEnd w:id="62"/>
+      <w:bookmarkEnd w:id="61"/>
     </w:p>
     <w:tbl>
       <w:tblPr>
@@ -21374,7 +21384,7 @@
       <w:r>
         <w:fldChar w:fldCharType="separate"/>
       </w:r>
-      <w:bookmarkStart w:id="63" w:name="_Toc513306035"/>
+      <w:bookmarkStart w:id="62" w:name="_Toc513306035"/>
       <w:r>
         <w:rPr>
           <w:noProof/>
@@ -21396,7 +21406,7 @@
       <w:r>
         <w:t>4</w:t>
       </w:r>
-      <w:bookmarkEnd w:id="63"/>
+      <w:bookmarkEnd w:id="62"/>
     </w:p>
     <w:tbl>
       <w:tblPr>
@@ -22874,7 +22884,7 @@
       <w:r>
         <w:fldChar w:fldCharType="separate"/>
       </w:r>
-      <w:bookmarkStart w:id="64" w:name="_Toc513306036"/>
+      <w:bookmarkStart w:id="63" w:name="_Toc513306036"/>
       <w:r>
         <w:rPr>
           <w:noProof/>
@@ -22896,7 +22906,7 @@
       <w:r>
         <w:t>5</w:t>
       </w:r>
-      <w:bookmarkEnd w:id="64"/>
+      <w:bookmarkEnd w:id="63"/>
     </w:p>
     <w:p>
       <w:pPr>
@@ -22914,12 +22924,12 @@
       <w:pPr>
         <w:pStyle w:val="Ttulo3"/>
       </w:pPr>
-      <w:bookmarkStart w:id="65" w:name="_Toc513306061"/>
+      <w:bookmarkStart w:id="64" w:name="_Toc513306061"/>
       <w:r>
         <w:lastRenderedPageBreak/>
         <w:t>Diagrama de gantt</w:t>
       </w:r>
-      <w:bookmarkEnd w:id="65"/>
+      <w:bookmarkEnd w:id="64"/>
     </w:p>
     <w:p>
       <w:pPr>
@@ -22994,7 +23004,7 @@
       <w:r>
         <w:fldChar w:fldCharType="separate"/>
       </w:r>
-      <w:bookmarkStart w:id="66" w:name="_Toc513306018"/>
+      <w:bookmarkStart w:id="65" w:name="_Toc513306018"/>
       <w:r>
         <w:rPr>
           <w:noProof/>
@@ -23010,7 +23020,7 @@
       <w:r>
         <w:t xml:space="preserve"> - Gantt</w:t>
       </w:r>
-      <w:bookmarkEnd w:id="66"/>
+      <w:bookmarkEnd w:id="65"/>
     </w:p>
     <w:p>
       <w:pPr>
@@ -23026,39 +23036,39 @@
       <w:pPr>
         <w:pStyle w:val="Ttulo1"/>
       </w:pPr>
-      <w:bookmarkStart w:id="67" w:name="_Toc483171517"/>
-      <w:bookmarkStart w:id="68" w:name="_Toc513306062"/>
+      <w:bookmarkStart w:id="66" w:name="_Toc483171517"/>
+      <w:bookmarkStart w:id="67" w:name="_Toc513306062"/>
       <w:r>
         <w:lastRenderedPageBreak/>
         <w:t>Producción Software</w:t>
       </w:r>
+      <w:bookmarkEnd w:id="66"/>
       <w:bookmarkEnd w:id="67"/>
-      <w:bookmarkEnd w:id="68"/>
     </w:p>
     <w:p>
       <w:pPr>
         <w:pStyle w:val="Ttulo2"/>
         <w:ind w:left="578" w:hanging="578"/>
       </w:pPr>
-      <w:bookmarkStart w:id="69" w:name="_Toc483171518"/>
-      <w:bookmarkStart w:id="70" w:name="_Toc513306063"/>
+      <w:bookmarkStart w:id="68" w:name="_Toc483171518"/>
+      <w:bookmarkStart w:id="69" w:name="_Toc513306063"/>
       <w:r>
         <w:t>Tamaño del Producto</w:t>
       </w:r>
+      <w:bookmarkEnd w:id="68"/>
       <w:bookmarkEnd w:id="69"/>
-      <w:bookmarkEnd w:id="70"/>
     </w:p>
     <w:p>
       <w:pPr>
         <w:pStyle w:val="Ttulo3"/>
       </w:pPr>
-      <w:bookmarkStart w:id="71" w:name="_Toc483171519"/>
-      <w:bookmarkStart w:id="72" w:name="_Toc513306064"/>
+      <w:bookmarkStart w:id="70" w:name="_Toc483171519"/>
+      <w:bookmarkStart w:id="71" w:name="_Toc513306064"/>
       <w:r>
         <w:t>Número de requisitos de usuario</w:t>
       </w:r>
+      <w:bookmarkEnd w:id="70"/>
       <w:bookmarkEnd w:id="71"/>
-      <w:bookmarkEnd w:id="72"/>
     </w:p>
     <w:p>
       <w:r>
@@ -23072,13 +23082,13 @@
       <w:pPr>
         <w:pStyle w:val="Ttulo3"/>
       </w:pPr>
-      <w:bookmarkStart w:id="73" w:name="_Toc483171520"/>
-      <w:bookmarkStart w:id="74" w:name="_Toc513306065"/>
+      <w:bookmarkStart w:id="72" w:name="_Toc483171520"/>
+      <w:bookmarkStart w:id="73" w:name="_Toc513306065"/>
       <w:r>
         <w:t>Número de requisitos software</w:t>
       </w:r>
+      <w:bookmarkEnd w:id="72"/>
       <w:bookmarkEnd w:id="73"/>
-      <w:bookmarkEnd w:id="74"/>
     </w:p>
     <w:p>
       <w:r>
@@ -23089,13 +23099,13 @@
       <w:pPr>
         <w:pStyle w:val="Ttulo3"/>
       </w:pPr>
-      <w:bookmarkStart w:id="75" w:name="_Toc483171521"/>
-      <w:bookmarkStart w:id="76" w:name="_Toc513306066"/>
+      <w:bookmarkStart w:id="74" w:name="_Toc483171521"/>
+      <w:bookmarkStart w:id="75" w:name="_Toc513306066"/>
       <w:r>
         <w:t>Arquitectura software</w:t>
       </w:r>
+      <w:bookmarkEnd w:id="74"/>
       <w:bookmarkEnd w:id="75"/>
-      <w:bookmarkEnd w:id="76"/>
     </w:p>
     <w:p>
       <w:r>
@@ -23183,7 +23193,7 @@
         </w:rPr>
         <w:fldChar w:fldCharType="separate"/>
       </w:r>
-      <w:bookmarkStart w:id="77" w:name="_Toc513306019"/>
+      <w:bookmarkStart w:id="76" w:name="_Toc513306019"/>
       <w:r>
         <w:rPr>
           <w:noProof/>
@@ -23200,7 +23210,7 @@
       <w:r>
         <w:t xml:space="preserve"> - Arquitectura de Software</w:t>
       </w:r>
-      <w:bookmarkEnd w:id="77"/>
+      <w:bookmarkEnd w:id="76"/>
     </w:p>
     <w:p>
       <w:r>
@@ -23270,13 +23280,13 @@
       <w:pPr>
         <w:pStyle w:val="Ttulo3"/>
       </w:pPr>
-      <w:bookmarkStart w:id="78" w:name="_Toc483171522"/>
-      <w:bookmarkStart w:id="79" w:name="_Toc513306067"/>
+      <w:bookmarkStart w:id="77" w:name="_Toc483171522"/>
+      <w:bookmarkStart w:id="78" w:name="_Toc513306067"/>
       <w:r>
         <w:t>Arquitectura hardware</w:t>
       </w:r>
+      <w:bookmarkEnd w:id="77"/>
       <w:bookmarkEnd w:id="78"/>
-      <w:bookmarkEnd w:id="79"/>
     </w:p>
     <w:p>
       <w:r>
@@ -23331,14 +23341,14 @@
       <w:pPr>
         <w:pStyle w:val="Ttulo3"/>
       </w:pPr>
-      <w:bookmarkStart w:id="80" w:name="_Toc483171523"/>
-      <w:bookmarkStart w:id="81" w:name="_Toc513306068"/>
+      <w:bookmarkStart w:id="79" w:name="_Toc483171523"/>
+      <w:bookmarkStart w:id="80" w:name="_Toc513306068"/>
       <w:r>
         <w:lastRenderedPageBreak/>
         <w:t>Líneas de código</w:t>
       </w:r>
+      <w:bookmarkEnd w:id="79"/>
       <w:bookmarkEnd w:id="80"/>
-      <w:bookmarkEnd w:id="81"/>
     </w:p>
     <w:p>
       <w:r>
@@ -23499,21 +23509,34 @@
     <w:p/>
     <w:p>
       <w:r>
-        <w:t>Se entiende por líneas código el código propio del lenguaje de programación utilizado, espacios que pueda haber entre líneas, llaves y comentarios escritos por el programador.</w:t>
+        <w:t>P</w:t>
+      </w:r>
+      <w:r>
+        <w:t xml:space="preserve">or líneas código </w:t>
+      </w:r>
+      <w:r>
+        <w:t xml:space="preserve">se entiende </w:t>
+      </w:r>
+      <w:r>
+        <w:t>el código</w:t>
+      </w:r>
+      <w:r>
+        <w:t xml:space="preserve"> del lenguaje de programación utilizado, el cual incluye espacios, llaves, paréntesis, saltos etc.</w:t>
       </w:r>
     </w:p>
+    <w:p/>
     <w:p>
       <w:pPr>
         <w:pStyle w:val="Ttulo2"/>
         <w:ind w:left="578" w:hanging="578"/>
       </w:pPr>
-      <w:bookmarkStart w:id="82" w:name="_Toc483171524"/>
-      <w:bookmarkStart w:id="83" w:name="_Toc513306069"/>
+      <w:bookmarkStart w:id="81" w:name="_Toc483171524"/>
+      <w:bookmarkStart w:id="82" w:name="_Toc513306069"/>
       <w:r>
         <w:t>Documentación</w:t>
       </w:r>
+      <w:bookmarkEnd w:id="81"/>
       <w:bookmarkEnd w:id="82"/>
-      <w:bookmarkEnd w:id="83"/>
     </w:p>
     <w:p>
       <w:pPr>
@@ -24453,7 +24476,7 @@
       <w:r>
         <w:fldChar w:fldCharType="separate"/>
       </w:r>
-      <w:bookmarkStart w:id="84" w:name="_Toc513306037"/>
+      <w:bookmarkStart w:id="83" w:name="_Toc513306037"/>
       <w:r>
         <w:rPr>
           <w:noProof/>
@@ -24469,7 +24492,7 @@
       <w:r>
         <w:t xml:space="preserve"> - Tamaño de Documentación</w:t>
       </w:r>
-      <w:bookmarkEnd w:id="84"/>
+      <w:bookmarkEnd w:id="83"/>
     </w:p>
     <w:p/>
     <w:p/>
@@ -24481,14 +24504,14 @@
         <w:pStyle w:val="Ttulo2"/>
         <w:ind w:left="578" w:hanging="578"/>
       </w:pPr>
-      <w:bookmarkStart w:id="85" w:name="_Toc483171525"/>
-      <w:bookmarkStart w:id="86" w:name="_Toc513306070"/>
+      <w:bookmarkStart w:id="84" w:name="_Toc483171525"/>
+      <w:bookmarkStart w:id="85" w:name="_Toc513306070"/>
       <w:r>
         <w:lastRenderedPageBreak/>
         <w:t>Esfuerzo</w:t>
       </w:r>
+      <w:bookmarkEnd w:id="84"/>
       <w:bookmarkEnd w:id="85"/>
-      <w:bookmarkEnd w:id="86"/>
     </w:p>
     <w:p>
       <w:r>
@@ -25565,7 +25588,7 @@
       <w:r>
         <w:fldChar w:fldCharType="separate"/>
       </w:r>
-      <w:bookmarkStart w:id="87" w:name="_Toc513306038"/>
+      <w:bookmarkStart w:id="86" w:name="_Toc513306038"/>
       <w:r>
         <w:rPr>
           <w:noProof/>
@@ -25581,20 +25604,20 @@
       <w:r>
         <w:t xml:space="preserve"> - Esfuerzo Desglosado</w:t>
       </w:r>
-      <w:bookmarkEnd w:id="87"/>
+      <w:bookmarkEnd w:id="86"/>
     </w:p>
     <w:p>
       <w:pPr>
         <w:pStyle w:val="Ttulo2"/>
         <w:ind w:left="578" w:hanging="578"/>
       </w:pPr>
-      <w:bookmarkStart w:id="88" w:name="_Toc483171526"/>
-      <w:bookmarkStart w:id="89" w:name="_Toc513306071"/>
+      <w:bookmarkStart w:id="87" w:name="_Toc483171526"/>
+      <w:bookmarkStart w:id="88" w:name="_Toc513306071"/>
       <w:r>
         <w:t>Recursos Informáticos</w:t>
       </w:r>
+      <w:bookmarkEnd w:id="87"/>
       <w:bookmarkEnd w:id="88"/>
-      <w:bookmarkEnd w:id="89"/>
     </w:p>
     <w:p>
       <w:r>
@@ -25606,13 +25629,13 @@
         <w:pStyle w:val="Ttulo2"/>
         <w:ind w:left="578" w:hanging="578"/>
       </w:pPr>
-      <w:bookmarkStart w:id="90" w:name="_Toc483171527"/>
-      <w:bookmarkStart w:id="91" w:name="_Toc513306072"/>
+      <w:bookmarkStart w:id="89" w:name="_Toc483171527"/>
+      <w:bookmarkStart w:id="90" w:name="_Toc513306072"/>
       <w:r>
         <w:t>Productividad</w:t>
       </w:r>
+      <w:bookmarkEnd w:id="89"/>
       <w:bookmarkEnd w:id="90"/>
-      <w:bookmarkEnd w:id="91"/>
     </w:p>
     <w:p>
       <w:r>
@@ -25631,13 +25654,25 @@
       </w:r>
       <w:r>
         <w:tab/>
-        <w:t>11.105 líneas de código / 25</w:t>
+        <w:t xml:space="preserve">11.105 líneas de código / </w:t>
+      </w:r>
+      <w:r>
+        <w:t>30</w:t>
       </w:r>
       <w:r>
         <w:t xml:space="preserve"> días</w:t>
       </w:r>
       <w:r>
-        <w:t xml:space="preserve"> hombre = 440 LOC/días-hombre</w:t>
+        <w:t xml:space="preserve"> hombre = </w:t>
+      </w:r>
+      <w:r>
+        <w:rPr>
+          <w:b/>
+        </w:rPr>
+        <w:t>370</w:t>
+      </w:r>
+      <w:r>
+        <w:t xml:space="preserve"> LOC/días-hombre</w:t>
       </w:r>
     </w:p>
     <w:p>
@@ -25649,13 +25684,25 @@
       </w:r>
       <w:r>
         <w:tab/>
-        <w:t>1.174 líneas de código / 25</w:t>
+        <w:t xml:space="preserve">1.174 líneas de código / </w:t>
+      </w:r>
+      <w:r>
+        <w:t>30</w:t>
       </w:r>
       <w:r>
         <w:t xml:space="preserve"> días</w:t>
       </w:r>
       <w:r>
-        <w:t xml:space="preserve"> hombre = 46 LOC/días-hombre</w:t>
+        <w:t xml:space="preserve"> hombre = </w:t>
+      </w:r>
+      <w:r>
+        <w:rPr>
+          <w:b/>
+        </w:rPr>
+        <w:t>39</w:t>
+      </w:r>
+      <w:r>
+        <w:t xml:space="preserve"> LOC/días-hombre</w:t>
       </w:r>
     </w:p>
     <w:p>
@@ -25667,13 +25714,25 @@
       </w:r>
       <w:r>
         <w:tab/>
-        <w:t>1.635 líneas de código / 25</w:t>
+        <w:t xml:space="preserve">1.635 líneas de código / </w:t>
+      </w:r>
+      <w:r>
+        <w:t>30</w:t>
       </w:r>
       <w:r>
         <w:t xml:space="preserve"> días</w:t>
       </w:r>
       <w:r>
-        <w:t xml:space="preserve"> hombre = 65 LOC/días-hombre</w:t>
+        <w:t xml:space="preserve"> hombre = </w:t>
+      </w:r>
+      <w:r>
+        <w:rPr>
+          <w:b/>
+        </w:rPr>
+        <w:t>54</w:t>
+      </w:r>
+      <w:r>
+        <w:t xml:space="preserve"> LOC/días-hombre</w:t>
       </w:r>
     </w:p>
     <w:p>
@@ -25688,13 +25747,25 @@
       </w:r>
       <w:r>
         <w:tab/>
-        <w:t>368 líneas de código / 25</w:t>
+        <w:t xml:space="preserve">368 líneas de código / </w:t>
+      </w:r>
+      <w:r>
+        <w:t>30</w:t>
       </w:r>
       <w:r>
         <w:t xml:space="preserve"> días</w:t>
       </w:r>
       <w:r>
-        <w:t xml:space="preserve"> hombre = 14 LOC/días-hombre</w:t>
+        <w:t xml:space="preserve"> hombre = </w:t>
+      </w:r>
+      <w:r>
+        <w:rPr>
+          <w:b/>
+        </w:rPr>
+        <w:t>14</w:t>
+      </w:r>
+      <w:r>
+        <w:t xml:space="preserve"> LOC/días-hombre</w:t>
       </w:r>
     </w:p>
     <w:p>
@@ -25702,13 +25773,25 @@
         <w:spacing w:after="0"/>
       </w:pPr>
       <w:r>
-        <w:t>Configuración de la aplicación:  5.712 líneas de código / 25</w:t>
+        <w:t xml:space="preserve">Configuración de la aplicación:  5.712 líneas de código / </w:t>
+      </w:r>
+      <w:r>
+        <w:t>30</w:t>
       </w:r>
       <w:r>
         <w:t xml:space="preserve"> días</w:t>
       </w:r>
       <w:r>
-        <w:t xml:space="preserve"> hombre = 228 LOC/días-hombre</w:t>
+        <w:t xml:space="preserve"> hombre = </w:t>
+      </w:r>
+      <w:r>
+        <w:rPr>
+          <w:b/>
+        </w:rPr>
+        <w:t>190</w:t>
+      </w:r>
+      <w:r>
+        <w:t xml:space="preserve"> LOC/días-hombre</w:t>
       </w:r>
     </w:p>
     <w:p>
@@ -25720,13 +25803,27 @@
       </w:r>
       <w:r>
         <w:tab/>
-        <w:t>10.563 líneas de código / 25</w:t>
+        <w:t xml:space="preserve">10.563 líneas de código / </w:t>
+      </w:r>
+      <w:r>
+        <w:t>30</w:t>
       </w:r>
       <w:r>
         <w:t xml:space="preserve"> días</w:t>
       </w:r>
       <w:r>
-        <w:t xml:space="preserve"> hombre = 422 LOC/días-hombre</w:t>
+        <w:t xml:space="preserve"> hombre = </w:t>
+      </w:r>
+      <w:r>
+        <w:rPr>
+          <w:b/>
+        </w:rPr>
+        <w:t>352</w:t>
+      </w:r>
+      <w:bookmarkStart w:id="91" w:name="_GoBack"/>
+      <w:bookmarkEnd w:id="91"/>
+      <w:r>
+        <w:t xml:space="preserve"> LOC/días-hombre</w:t>
       </w:r>
     </w:p>
     <w:p/>
@@ -32064,7 +32161,7 @@
 </file>
 
 <file path=customXml/itemProps1.xml><?xml version="1.0" encoding="utf-8"?>
-<ds:datastoreItem xmlns:ds="http://schemas.openxmlformats.org/officeDocument/2006/customXml" ds:itemID="{99A646FC-393B-433B-9223-9C33BA1C8BE3}">
+<ds:datastoreItem xmlns:ds="http://schemas.openxmlformats.org/officeDocument/2006/customXml" ds:itemID="{BE478C59-7070-4B29-BE18-F4EB2DC08CE5}">
   <ds:schemaRefs>
     <ds:schemaRef ds:uri="http://schemas.openxmlformats.org/officeDocument/2006/bibliography"/>
   </ds:schemaRefs>

</xml_diff>